<commit_message>
19-06 word form fix
</commit_message>
<xml_diff>
--- a/Blackboard Quiz Form/Blackboard Quiz Form/bin/Debug/question form.docx
+++ b/Blackboard Quiz Form/Blackboard Quiz Form/bin/Debug/question form.docx
@@ -14,8 +14,6 @@
           <w:szCs w:val="28"/>
         </w:rPr>
       </w:pPr>
-      <w:bookmarkStart w:id="0" w:name="_GoBack"/>
-      <w:bookmarkEnd w:id="0"/>
       <w:r>
         <w:rPr>
           <w:b/>
@@ -46,34 +44,35 @@
       <w:r>
         <w:t>The controls allow you to add as many questions as you need and add as many distractors as you want for each question.</w:t>
       </w:r>
+      <w:r>
+        <w:t xml:space="preserve"> </w:t>
+      </w:r>
     </w:p>
     <w:sdt>
       <w:sdtPr>
-        <w:id w:val="1848899298"/>
+        <w:tag w:val="repeater"/>
+        <w:id w:val="-214592486"/>
+        <w:lock w:val="contentLocked"/>
         <w15:repeatingSection/>
       </w:sdtPr>
-      <w:sdtEndPr/>
       <w:sdtContent>
         <w:sdt>
           <w:sdtPr>
-            <w:id w:val="-2035409701"/>
+            <w:id w:val="-1125998129"/>
+            <w:lock w:val="contentLocked"/>
             <w:placeholder>
-              <w:docPart w:val="DefaultPlaceholder_-1854013435"/>
+              <w:docPart w:val="DF9DB640379D4686A53A53309ED7F042"/>
             </w:placeholder>
             <w15:repeatingSectionItem/>
           </w:sdtPr>
-          <w:sdtEndPr/>
           <w:sdtContent>
             <w:sdt>
               <w:sdtPr>
-                <w:tag w:val="repeater"/>
                 <w:id w:val="1878742057"/>
-                <w:lock w:val="sdtContentLocked"/>
                 <w:placeholder>
-                  <w:docPart w:val="DefaultPlaceholder_-1854013440"/>
+                  <w:docPart w:val="AA375FE2A9964F0081ADCA9E662BBBCC"/>
                 </w:placeholder>
               </w:sdtPr>
-              <w:sdtEndPr/>
               <w:sdtContent>
                 <w:p>
                   <w:pPr>
@@ -87,11 +86,10 @@
                       <w:tag w:val="question"/>
                       <w:id w:val="912591641"/>
                       <w:placeholder>
-                        <w:docPart w:val="5A0AB55721184E7DA863EAB64B2764F0"/>
+                        <w:docPart w:val="C3D1336004EE4A1EAB610CFB1AF20EB5"/>
                       </w:placeholder>
                       <w:showingPlcHdr/>
                     </w:sdtPr>
-                    <w:sdtEndPr/>
                     <w:sdtContent>
                       <w:r>
                         <w:rPr>
@@ -101,6 +99,8 @@
                       </w:r>
                     </w:sdtContent>
                   </w:sdt>
+                  <w:bookmarkStart w:id="0" w:name="_GoBack"/>
+                  <w:bookmarkEnd w:id="0"/>
                   <w:r>
                     <w:tab/>
                   </w:r>
@@ -109,31 +109,26 @@
                   <w:sdtPr>
                     <w:id w:val="1485348308"/>
                     <w:placeholder>
-                      <w:docPart w:val="DefaultPlaceholder_-1854013440"/>
+                      <w:docPart w:val="AA375FE2A9964F0081ADCA9E662BBBCC"/>
                     </w:placeholder>
                   </w:sdtPr>
-                  <w:sdtEndPr/>
                   <w:sdtContent>
                     <w:sdt>
                       <w:sdtPr>
                         <w:tag w:val="distractor"/>
                         <w:id w:val="-1920941270"/>
-                        <w:lock w:val="sdtLocked"/>
                         <w15:repeatingSection/>
                       </w:sdtPr>
-                      <w:sdtEndPr/>
                       <w:sdtContent>
                         <w:sdt>
                           <w:sdtPr>
                             <w:id w:val="-82221188"/>
-                            <w:lock w:val="sdtLocked"/>
                             <w:placeholder>
-                              <w:docPart w:val="58C9D4F796504B9387A332DE18B14B3D"/>
+                              <w:docPart w:val="0A1376BC292F4613B917D25F231366A9"/>
                             </w:placeholder>
                             <w:showingPlcHdr/>
                             <w15:repeatingSectionItem/>
                           </w:sdtPr>
-                          <w:sdtEndPr/>
                           <w:sdtContent>
                             <w:p>
                               <w:r>
@@ -151,13 +146,19 @@
                 </w:sdt>
               </w:sdtContent>
             </w:sdt>
+            <w:p/>
           </w:sdtContent>
         </w:sdt>
       </w:sdtContent>
     </w:sdt>
     <w:p/>
-    <w:p/>
-    <w:p/>
+    <w:p>
+      <w:pPr>
+        <w:tabs>
+          <w:tab w:val="right" w:pos="9026"/>
+        </w:tabs>
+      </w:pPr>
+    </w:p>
     <w:p/>
     <w:p/>
     <w:p/>
@@ -725,7 +726,7 @@
   <w:docParts>
     <w:docPart>
       <w:docPartPr>
-        <w:name w:val="DefaultPlaceholder_-1854013435"/>
+        <w:name w:val="DF9DB640379D4686A53A53309ED7F042"/>
         <w:category>
           <w:name w:val="General"/>
           <w:gallery w:val="placeholder"/>
@@ -736,10 +737,13 @@
         <w:behaviors>
           <w:behavior w:val="content"/>
         </w:behaviors>
-        <w:guid w:val="{4FB5A1D4-20F4-48F9-ABCB-3F6B7FF47EE4}"/>
+        <w:guid w:val="{BCEE15CD-9975-41CD-8EAF-0E0E06300D1D}"/>
       </w:docPartPr>
       <w:docPartBody>
         <w:p>
+          <w:pPr>
+            <w:pStyle w:val="DF9DB640379D4686A53A53309ED7F042"/>
+          </w:pPr>
           <w:r>
             <w:rPr>
               <w:rStyle w:val="PlaceholderText"/>
@@ -751,7 +755,7 @@
     </w:docPart>
     <w:docPart>
       <w:docPartPr>
-        <w:name w:val="DefaultPlaceholder_-1854013440"/>
+        <w:name w:val="AA375FE2A9964F0081ADCA9E662BBBCC"/>
         <w:category>
           <w:name w:val="General"/>
           <w:gallery w:val="placeholder"/>
@@ -762,38 +766,12 @@
         <w:behaviors>
           <w:behavior w:val="content"/>
         </w:behaviors>
-        <w:guid w:val="{226337DE-9F16-472F-A676-103AFB923E60}"/>
-      </w:docPartPr>
-      <w:docPartBody>
-        <w:p>
-          <w:r>
-            <w:rPr>
-              <w:rStyle w:val="PlaceholderText"/>
-            </w:rPr>
-            <w:t>Click or tap here to enter text.</w:t>
-          </w:r>
-        </w:p>
-      </w:docPartBody>
-    </w:docPart>
-    <w:docPart>
-      <w:docPartPr>
-        <w:name w:val="5A0AB55721184E7DA863EAB64B2764F0"/>
-        <w:category>
-          <w:name w:val="General"/>
-          <w:gallery w:val="placeholder"/>
-        </w:category>
-        <w:types>
-          <w:type w:val="bbPlcHdr"/>
-        </w:types>
-        <w:behaviors>
-          <w:behavior w:val="content"/>
-        </w:behaviors>
-        <w:guid w:val="{160BB720-1481-49F7-B888-6BE18C8169F5}"/>
+        <w:guid w:val="{6FB4C8B2-D05F-462B-944E-86B6DAB54276}"/>
       </w:docPartPr>
       <w:docPartBody>
         <w:p>
           <w:pPr>
-            <w:pStyle w:val="5A0AB55721184E7DA863EAB64B2764F03"/>
+            <w:pStyle w:val="AA375FE2A9964F0081ADCA9E662BBBCC"/>
           </w:pPr>
           <w:r>
             <w:rPr>
@@ -806,7 +784,7 @@
     </w:docPart>
     <w:docPart>
       <w:docPartPr>
-        <w:name w:val="58C9D4F796504B9387A332DE18B14B3D"/>
+        <w:name w:val="C3D1336004EE4A1EAB610CFB1AF20EB5"/>
         <w:category>
           <w:name w:val="General"/>
           <w:gallery w:val="placeholder"/>
@@ -817,12 +795,41 @@
         <w:behaviors>
           <w:behavior w:val="content"/>
         </w:behaviors>
-        <w:guid w:val="{0E868ADF-FAD2-4E29-9D59-0BC5753FAD46}"/>
+        <w:guid w:val="{7FE21707-10EF-42BB-AE8C-E40C42B49C9B}"/>
       </w:docPartPr>
       <w:docPartBody>
         <w:p>
           <w:pPr>
-            <w:pStyle w:val="58C9D4F796504B9387A332DE18B14B3D3"/>
+            <w:pStyle w:val="C3D1336004EE4A1EAB610CFB1AF20EB5"/>
+          </w:pPr>
+          <w:r>
+            <w:rPr>
+              <w:rStyle w:val="PlaceholderText"/>
+            </w:rPr>
+            <w:t>Click or tap here to enter text.</w:t>
+          </w:r>
+        </w:p>
+      </w:docPartBody>
+    </w:docPart>
+    <w:docPart>
+      <w:docPartPr>
+        <w:name w:val="0A1376BC292F4613B917D25F231366A9"/>
+        <w:category>
+          <w:name w:val="General"/>
+          <w:gallery w:val="placeholder"/>
+        </w:category>
+        <w:types>
+          <w:type w:val="bbPlcHdr"/>
+        </w:types>
+        <w:behaviors>
+          <w:behavior w:val="content"/>
+        </w:behaviors>
+        <w:guid w:val="{C0CDEBC2-6CF5-41F7-BF99-79E5A7CAE8E8}"/>
+      </w:docPartPr>
+      <w:docPartBody>
+        <w:p>
+          <w:pPr>
+            <w:pStyle w:val="0A1376BC292F4613B917D25F231366A9"/>
           </w:pPr>
           <w:r>
             <w:rPr>
@@ -851,7 +858,7 @@
     <w:charset w:val="80"/>
     <w:family w:val="roman"/>
     <w:pitch w:val="variable"/>
-    <w:sig w:usb0="800002E7" w:usb1="2AC7FCF0" w:usb2="00000012" w:usb3="00000000" w:csb0="0002009F" w:csb1="00000000"/>
+    <w:sig w:usb0="800002E7" w:usb1="2AC7FCFF" w:usb2="00000012" w:usb3="00000000" w:csb0="0002009F" w:csb1="00000000"/>
   </w:font>
   <w:font w:name="Times New Roman">
     <w:panose1 w:val="02020603050405020304"/>
@@ -894,6 +901,7 @@
   </w:compat>
   <w:rsids>
     <w:rsidRoot w:val="003D07FC"/>
+    <w:rsid w:val="002F5274"/>
     <w:rsid w:val="0036057F"/>
     <w:rsid w:val="0039013D"/>
     <w:rsid w:val="003D07FC"/>
@@ -1359,7 +1367,7 @@
     <w:basedOn w:val="DefaultParagraphFont"/>
     <w:uiPriority w:val="99"/>
     <w:semiHidden/>
-    <w:rsid w:val="004531E4"/>
+    <w:rsid w:val="002F5274"/>
     <w:rPr>
       <w:color w:val="808080"/>
     </w:rPr>
@@ -1652,6 +1660,63 @@
   <w:style w:type="paragraph" w:customStyle="1" w:styleId="58C9D4F796504B9387A332DE18B14B3D3">
     <w:name w:val="58C9D4F796504B9387A332DE18B14B3D3"/>
     <w:rsid w:val="004531E4"/>
+  </w:style>
+  <w:style w:type="paragraph" w:customStyle="1" w:styleId="5A0AB55721184E7DA863EAB64B2764F04">
+    <w:name w:val="5A0AB55721184E7DA863EAB64B2764F04"/>
+    <w:rsid w:val="002F5274"/>
+  </w:style>
+  <w:style w:type="paragraph" w:customStyle="1" w:styleId="58C9D4F796504B9387A332DE18B14B3D4">
+    <w:name w:val="58C9D4F796504B9387A332DE18B14B3D4"/>
+    <w:rsid w:val="002F5274"/>
+  </w:style>
+  <w:style w:type="paragraph" w:customStyle="1" w:styleId="0D878281D0194A33A5B89A5650D511CA">
+    <w:name w:val="0D878281D0194A33A5B89A5650D511CA"/>
+    <w:rsid w:val="002F5274"/>
+    <w:rPr>
+      <w:lang w:eastAsia="en-GB"/>
+    </w:rPr>
+  </w:style>
+  <w:style w:type="paragraph" w:customStyle="1" w:styleId="06D3473E7A1C474788AE5C4D7D785178">
+    <w:name w:val="06D3473E7A1C474788AE5C4D7D785178"/>
+    <w:rsid w:val="002F5274"/>
+    <w:rPr>
+      <w:lang w:eastAsia="en-GB"/>
+    </w:rPr>
+  </w:style>
+  <w:style w:type="paragraph" w:customStyle="1" w:styleId="B95E8D72232845508B5C5996486C6665">
+    <w:name w:val="B95E8D72232845508B5C5996486C6665"/>
+    <w:rsid w:val="002F5274"/>
+    <w:rPr>
+      <w:lang w:eastAsia="en-GB"/>
+    </w:rPr>
+  </w:style>
+  <w:style w:type="paragraph" w:customStyle="1" w:styleId="DF9DB640379D4686A53A53309ED7F042">
+    <w:name w:val="DF9DB640379D4686A53A53309ED7F042"/>
+    <w:rsid w:val="002F5274"/>
+    <w:rPr>
+      <w:lang w:eastAsia="en-GB"/>
+    </w:rPr>
+  </w:style>
+  <w:style w:type="paragraph" w:customStyle="1" w:styleId="AA375FE2A9964F0081ADCA9E662BBBCC">
+    <w:name w:val="AA375FE2A9964F0081ADCA9E662BBBCC"/>
+    <w:rsid w:val="002F5274"/>
+    <w:rPr>
+      <w:lang w:eastAsia="en-GB"/>
+    </w:rPr>
+  </w:style>
+  <w:style w:type="paragraph" w:customStyle="1" w:styleId="C3D1336004EE4A1EAB610CFB1AF20EB5">
+    <w:name w:val="C3D1336004EE4A1EAB610CFB1AF20EB5"/>
+    <w:rsid w:val="002F5274"/>
+    <w:rPr>
+      <w:lang w:eastAsia="en-GB"/>
+    </w:rPr>
+  </w:style>
+  <w:style w:type="paragraph" w:customStyle="1" w:styleId="0A1376BC292F4613B917D25F231366A9">
+    <w:name w:val="0A1376BC292F4613B917D25F231366A9"/>
+    <w:rsid w:val="002F5274"/>
+    <w:rPr>
+      <w:lang w:eastAsia="en-GB"/>
+    </w:rPr>
   </w:style>
 </w:styles>
 </file>
@@ -1929,7 +1994,7 @@
 </file>
 
 <file path=vstoDataStore/itemProps1.xml><?xml version="1.0" encoding="utf-8"?>
-<ds:datastoreItem xmlns:ds="http://schemas.openxmlformats.org/officeDocument/2006/customXml" ds:itemID="{B2C60366-E04D-4294-8AB7-F4718E507488}">
+<ds:datastoreItem xmlns:ds="http://schemas.openxmlformats.org/officeDocument/2006/customXml" ds:itemID="{F80B1628-97C5-44BD-B192-455896BF7DA9}">
   <ds:schemaRefs/>
 </ds:datastoreItem>
 </file>
</xml_diff>

<commit_message>
25-06 undo/delete handling attempt
</commit_message>
<xml_diff>
--- a/Blackboard Quiz Form/Blackboard Quiz Form/bin/Debug/question form.docx
+++ b/Blackboard Quiz Form/Blackboard Quiz Form/bin/Debug/question form.docx
@@ -14,6 +14,8 @@
           <w:szCs w:val="28"/>
         </w:rPr>
       </w:pPr>
+      <w:bookmarkStart w:id="0" w:name="_GoBack"/>
+      <w:bookmarkEnd w:id="0"/>
       <w:r>
         <w:rPr>
           <w:b/>
@@ -55,6 +57,7 @@
         <w:lock w:val="contentLocked"/>
         <w15:repeatingSection/>
       </w:sdtPr>
+      <w:sdtEndPr/>
       <w:sdtContent>
         <w:sdt>
           <w:sdtPr>
@@ -65,6 +68,7 @@
             </w:placeholder>
             <w15:repeatingSectionItem/>
           </w:sdtPr>
+          <w:sdtEndPr/>
           <w:sdtContent>
             <w:sdt>
               <w:sdtPr>
@@ -73,6 +77,7 @@
                   <w:docPart w:val="AA375FE2A9964F0081ADCA9E662BBBCC"/>
                 </w:placeholder>
               </w:sdtPr>
+              <w:sdtEndPr/>
               <w:sdtContent>
                 <w:p>
                   <w:pPr>
@@ -90,6 +95,7 @@
                       </w:placeholder>
                       <w:showingPlcHdr/>
                     </w:sdtPr>
+                    <w:sdtEndPr/>
                     <w:sdtContent>
                       <w:r>
                         <w:rPr>
@@ -99,8 +105,6 @@
                       </w:r>
                     </w:sdtContent>
                   </w:sdt>
-                  <w:bookmarkStart w:id="0" w:name="_GoBack"/>
-                  <w:bookmarkEnd w:id="0"/>
                   <w:r>
                     <w:tab/>
                   </w:r>
@@ -112,6 +116,7 @@
                       <w:docPart w:val="AA375FE2A9964F0081ADCA9E662BBBCC"/>
                     </w:placeholder>
                   </w:sdtPr>
+                  <w:sdtEndPr/>
                   <w:sdtContent>
                     <w:sdt>
                       <w:sdtPr>
@@ -119,6 +124,7 @@
                         <w:id w:val="-1920941270"/>
                         <w15:repeatingSection/>
                       </w:sdtPr>
+                      <w:sdtEndPr/>
                       <w:sdtContent>
                         <w:sdt>
                           <w:sdtPr>
@@ -129,6 +135,7 @@
                             <w:showingPlcHdr/>
                             <w15:repeatingSectionItem/>
                           </w:sdtPr>
+                          <w:sdtEndPr/>
                           <w:sdtContent>
                             <w:p>
                               <w:r>
@@ -800,7 +807,7 @@
       <w:docPartBody>
         <w:p>
           <w:pPr>
-            <w:pStyle w:val="C3D1336004EE4A1EAB610CFB1AF20EB5"/>
+            <w:pStyle w:val="C3D1336004EE4A1EAB610CFB1AF20EB51"/>
           </w:pPr>
           <w:r>
             <w:rPr>
@@ -829,7 +836,7 @@
       <w:docPartBody>
         <w:p>
           <w:pPr>
-            <w:pStyle w:val="0A1376BC292F4613B917D25F231366A9"/>
+            <w:pStyle w:val="0A1376BC292F4613B917D25F231366A91"/>
           </w:pPr>
           <w:r>
             <w:rPr>
@@ -910,6 +917,7 @@
     <w:rsid w:val="00553737"/>
     <w:rsid w:val="00602FA2"/>
     <w:rsid w:val="00723135"/>
+    <w:rsid w:val="009A6A0C"/>
     <w:rsid w:val="00A70660"/>
     <w:rsid w:val="00B1256E"/>
     <w:rsid w:val="00C56B60"/>
@@ -1367,7 +1375,7 @@
     <w:basedOn w:val="DefaultParagraphFont"/>
     <w:uiPriority w:val="99"/>
     <w:semiHidden/>
-    <w:rsid w:val="002F5274"/>
+    <w:rsid w:val="009A6A0C"/>
     <w:rPr>
       <w:color w:val="808080"/>
     </w:rPr>
@@ -1717,6 +1725,14 @@
     <w:rPr>
       <w:lang w:eastAsia="en-GB"/>
     </w:rPr>
+  </w:style>
+  <w:style w:type="paragraph" w:customStyle="1" w:styleId="C3D1336004EE4A1EAB610CFB1AF20EB51">
+    <w:name w:val="C3D1336004EE4A1EAB610CFB1AF20EB51"/>
+    <w:rsid w:val="009A6A0C"/>
+  </w:style>
+  <w:style w:type="paragraph" w:customStyle="1" w:styleId="0A1376BC292F4613B917D25F231366A91">
+    <w:name w:val="0A1376BC292F4613B917D25F231366A91"/>
+    <w:rsid w:val="009A6A0C"/>
   </w:style>
 </w:styles>
 </file>
@@ -1994,7 +2010,7 @@
 </file>
 
 <file path=vstoDataStore/itemProps1.xml><?xml version="1.0" encoding="utf-8"?>
-<ds:datastoreItem xmlns:ds="http://schemas.openxmlformats.org/officeDocument/2006/customXml" ds:itemID="{036CE4BC-CF0D-4080-8944-AE6780568EF7}">
+<ds:datastoreItem xmlns:ds="http://schemas.openxmlformats.org/officeDocument/2006/customXml" ds:itemID="{C64DB8DD-B5CD-465C-854D-632D157A7CE7}">
   <ds:schemaRefs/>
 </ds:datastoreItem>
 </file>
</xml_diff>